<commit_message>
model to predict the disease in agriculture domain
</commit_message>
<xml_diff>
--- a/ML_projects/potato_disease_by_classification_of_images/Info on the tomto image classification using CNN.docx
+++ b/ML_projects/potato_disease_by_classification_of_images/Info on the tomto image classification using CNN.docx
@@ -57,7 +57,21 @@
         <w:rPr>
           <w:rFonts w:cstheme="minorHAnsi"/>
         </w:rPr>
-        <w:t>. It is using CNN and deep learning. It involves data Cleaning and pre processing like data augmentation</w:t>
+        <w:t xml:space="preserve">. It is using CNN and deep learning. It involves data Cleaning and </w:t>
+      </w:r>
+      <w:proofErr w:type="spellStart"/>
+      <w:r>
+        <w:rPr>
+          <w:rFonts w:cstheme="minorHAnsi"/>
+        </w:rPr>
+        <w:t>pre processing</w:t>
+      </w:r>
+      <w:proofErr w:type="spellEnd"/>
+      <w:r>
+        <w:rPr>
+          <w:rFonts w:cstheme="minorHAnsi"/>
+        </w:rPr>
+        <w:t xml:space="preserve"> like data augmentation</w:t>
       </w:r>
       <w:r>
         <w:rPr>
@@ -232,6 +246,13 @@
         </w:rPr>
         <w:t xml:space="preserve"> as IDE</w:t>
       </w:r>
+      <w:r>
+        <w:rPr>
+          <w:rFonts w:cstheme="minorHAnsi"/>
+          <w:color w:val="131313"/>
+        </w:rPr>
+        <w:t xml:space="preserve"> </w:t>
+      </w:r>
     </w:p>
     <w:p>
       <w:pPr>
@@ -266,24 +287,28 @@
         </w:rPr>
         <w:t xml:space="preserve">The data is </w:t>
       </w:r>
+      <w:proofErr w:type="gramStart"/>
       <w:r>
         <w:rPr>
           <w:rFonts w:cstheme="minorHAnsi"/>
         </w:rPr>
         <w:t>comes</w:t>
       </w:r>
+      <w:proofErr w:type="gramEnd"/>
       <w:r>
         <w:rPr>
           <w:rFonts w:cstheme="minorHAnsi"/>
         </w:rPr>
         <w:t xml:space="preserve"> from </w:t>
       </w:r>
+      <w:proofErr w:type="spellStart"/>
       <w:r>
         <w:rPr>
           <w:rFonts w:cstheme="minorHAnsi"/>
         </w:rPr>
         <w:t>tf</w:t>
       </w:r>
+      <w:proofErr w:type="spellEnd"/>
       <w:r>
         <w:rPr>
           <w:rFonts w:cstheme="minorHAnsi"/>
@@ -301,7 +326,21 @@
         <w:rPr>
           <w:rFonts w:cstheme="minorHAnsi"/>
         </w:rPr>
-        <w:t>Model building uses TF, CNN, data augmentation and tf dataset.</w:t>
+        <w:t xml:space="preserve">Model building uses TF, CNN, data augmentation and </w:t>
+      </w:r>
+      <w:proofErr w:type="spellStart"/>
+      <w:r>
+        <w:rPr>
+          <w:rFonts w:cstheme="minorHAnsi"/>
+        </w:rPr>
+        <w:t>tf</w:t>
+      </w:r>
+      <w:proofErr w:type="spellEnd"/>
+      <w:r>
+        <w:rPr>
+          <w:rFonts w:cstheme="minorHAnsi"/>
+        </w:rPr>
+        <w:t xml:space="preserve"> dataset.</w:t>
       </w:r>
     </w:p>
     <w:p>

</xml_diff>